<commit_message>
Update SPMP document to reflect req
- updated requirements section, deleted preface section
</commit_message>
<xml_diff>
--- a/SPMP.docx
+++ b/SPMP.docx
@@ -15,8 +15,6 @@
           <w:szCs w:val="27"/>
         </w:rPr>
       </w:pPr>
-      <w:bookmarkStart w:id="0" w:name="_GoBack"/>
-      <w:bookmarkEnd w:id="0"/>
       <w:r>
         <w:rPr>
           <w:rFonts w:ascii="Times New Roman" w:eastAsia="Times New Roman" w:hAnsi="Times New Roman" w:cs="Times New Roman"/>
@@ -921,7 +919,7 @@
           <w:sz w:val="27"/>
           <w:szCs w:val="27"/>
         </w:rPr>
-        <w:t>Preface</w:t>
+        <w:t>Contents</w:t>
       </w:r>
     </w:p>
     <w:p>
@@ -942,7 +940,7 @@
           <w:sz w:val="24"/>
           <w:szCs w:val="24"/>
         </w:rPr>
-        <w:t>The preface contains an introduction to the document. It is optional and can be deleted if desired.</w:t>
+        <w:t>List the document contents by page number.</w:t>
       </w:r>
     </w:p>
     <w:p>
@@ -967,7 +965,7 @@
           <w:sz w:val="27"/>
           <w:szCs w:val="27"/>
         </w:rPr>
-        <w:t>Contents</w:t>
+        <w:t>List of Figures</w:t>
       </w:r>
     </w:p>
     <w:p>
@@ -988,20 +986,20 @@
           <w:sz w:val="24"/>
           <w:szCs w:val="24"/>
         </w:rPr>
-        <w:t>List the document contents by page number.</w:t>
-      </w:r>
-    </w:p>
-    <w:p>
-      <w:pPr>
-        <w:spacing w:before="100" w:beforeAutospacing="1" w:after="100" w:afterAutospacing="1" w:line="240" w:lineRule="auto"/>
-        <w:outlineLvl w:val="2"/>
+        <w:t>List the figures in the document by page number.</w:t>
+      </w:r>
+    </w:p>
+    <w:p>
+      <w:pPr>
+        <w:spacing w:before="100" w:beforeAutospacing="1" w:after="100" w:afterAutospacing="1" w:line="240" w:lineRule="auto"/>
+        <w:outlineLvl w:val="1"/>
         <w:rPr>
           <w:rFonts w:ascii="Times New Roman" w:eastAsia="Times New Roman" w:hAnsi="Times New Roman" w:cs="Times New Roman"/>
           <w:b/>
           <w:bCs/>
           <w:color w:val="000000"/>
-          <w:sz w:val="27"/>
-          <w:szCs w:val="27"/>
+          <w:sz w:val="36"/>
+          <w:szCs w:val="36"/>
         </w:rPr>
       </w:pPr>
       <w:r>
@@ -1010,10 +1008,10 @@
           <w:b/>
           <w:bCs/>
           <w:color w:val="000000"/>
-          <w:sz w:val="27"/>
-          <w:szCs w:val="27"/>
-        </w:rPr>
-        <w:t>List of Figures</w:t>
+          <w:sz w:val="36"/>
+          <w:szCs w:val="36"/>
+        </w:rPr>
+        <w:t>1.0 Introduction</w:t>
       </w:r>
     </w:p>
     <w:p>
@@ -1034,20 +1032,20 @@
           <w:sz w:val="24"/>
           <w:szCs w:val="24"/>
         </w:rPr>
-        <w:t>List the figures in the document by page number.</w:t>
-      </w:r>
-    </w:p>
-    <w:p>
-      <w:pPr>
-        <w:spacing w:before="100" w:beforeAutospacing="1" w:after="100" w:afterAutospacing="1" w:line="240" w:lineRule="auto"/>
-        <w:outlineLvl w:val="1"/>
+        <w:t>This section should describe the project and the software product being to be built. No text is necessary between the heading above and the heading below unless otherwise desired.</w:t>
+      </w:r>
+    </w:p>
+    <w:p>
+      <w:pPr>
+        <w:spacing w:before="100" w:beforeAutospacing="1" w:after="100" w:afterAutospacing="1" w:line="240" w:lineRule="auto"/>
+        <w:outlineLvl w:val="2"/>
         <w:rPr>
           <w:rFonts w:ascii="Times New Roman" w:eastAsia="Times New Roman" w:hAnsi="Times New Roman" w:cs="Times New Roman"/>
           <w:b/>
           <w:bCs/>
           <w:color w:val="000000"/>
-          <w:sz w:val="36"/>
-          <w:szCs w:val="36"/>
+          <w:sz w:val="27"/>
+          <w:szCs w:val="27"/>
         </w:rPr>
       </w:pPr>
       <w:r>
@@ -1056,10 +1054,10 @@
           <w:b/>
           <w:bCs/>
           <w:color w:val="000000"/>
-          <w:sz w:val="36"/>
-          <w:szCs w:val="36"/>
-        </w:rPr>
-        <w:t>1.0 Introduction</w:t>
+          <w:sz w:val="27"/>
+          <w:szCs w:val="27"/>
+        </w:rPr>
+        <w:t>1.1 Project Overview</w:t>
       </w:r>
     </w:p>
     <w:p>
@@ -1081,7 +1079,7 @@
           <w:szCs w:val="24"/>
         </w:rPr>
         <w:lastRenderedPageBreak/>
-        <w:t>This section should describe the project and the software product being to be built. No text is necessary between the heading above and the heading below unless otherwise desired.</w:t>
+        <w:t>Give a short summary of the project objectives, the software to be delivered, major activities, major deliverables, major milestones, required resources, and top-level schedule and budget. Describe the relationship of this project to other projects, if appropriate.</w:t>
       </w:r>
     </w:p>
     <w:p>
@@ -1106,28 +1104,102 @@
           <w:sz w:val="27"/>
           <w:szCs w:val="27"/>
         </w:rPr>
-        <w:t>1.1 Project Overview</w:t>
-      </w:r>
-    </w:p>
-    <w:p>
-      <w:pPr>
-        <w:spacing w:after="0" w:line="240" w:lineRule="auto"/>
-        <w:rPr>
-          <w:rFonts w:ascii="Times New Roman" w:eastAsia="Times New Roman" w:hAnsi="Times New Roman" w:cs="Times New Roman"/>
-          <w:sz w:val="24"/>
-          <w:szCs w:val="24"/>
-        </w:rPr>
-      </w:pPr>
-      <w:r>
-        <w:rPr>
-          <w:rFonts w:ascii="Times New Roman" w:eastAsia="Times New Roman" w:hAnsi="Times New Roman" w:cs="Times New Roman"/>
-          <w:i/>
-          <w:iCs/>
-          <w:color w:val="000080"/>
-          <w:sz w:val="24"/>
-          <w:szCs w:val="24"/>
-        </w:rPr>
-        <w:t>Give a short summary of the project objectives, the software to be delivered, major activities, major deliverables, major milestones, required resources, and top-level schedule and budget. Describe the relationship of this project to other projects, if appropriate.</w:t>
+        <w:t>1.2 Project Deliverables</w:t>
+      </w:r>
+    </w:p>
+    <w:p>
+      <w:pPr>
+        <w:pStyle w:val="ListParagraph"/>
+        <w:numPr>
+          <w:ilvl w:val="1"/>
+          <w:numId w:val="8"/>
+        </w:numPr>
+        <w:ind w:left="360"/>
+        <w:rPr>
+          <w:rFonts w:ascii="Times New Roman" w:hAnsi="Times New Roman" w:cs="Times New Roman"/>
+          <w:sz w:val="24"/>
+          <w:szCs w:val="24"/>
+        </w:rPr>
+      </w:pPr>
+      <w:r>
+        <w:rPr>
+          <w:rFonts w:ascii="Times New Roman" w:hAnsi="Times New Roman" w:cs="Times New Roman"/>
+          <w:sz w:val="24"/>
+          <w:szCs w:val="24"/>
+        </w:rPr>
+        <w:t>Submit a project report to answer the following questions?</w:t>
+      </w:r>
+    </w:p>
+    <w:p>
+      <w:pPr>
+        <w:ind w:firstLine="360"/>
+        <w:rPr>
+          <w:rFonts w:ascii="Times New Roman" w:hAnsi="Times New Roman" w:cs="Times New Roman"/>
+          <w:sz w:val="24"/>
+          <w:szCs w:val="24"/>
+        </w:rPr>
+      </w:pPr>
+      <w:r>
+        <w:rPr>
+          <w:rFonts w:ascii="Times New Roman" w:hAnsi="Times New Roman" w:cs="Times New Roman"/>
+          <w:sz w:val="24"/>
+          <w:szCs w:val="24"/>
+        </w:rPr>
+        <w:t>How many members are you in your team? List all team members.</w:t>
+      </w:r>
+    </w:p>
+    <w:p>
+      <w:pPr>
+        <w:ind w:firstLine="360"/>
+        <w:rPr>
+          <w:rFonts w:ascii="Times New Roman" w:hAnsi="Times New Roman" w:cs="Times New Roman"/>
+          <w:sz w:val="24"/>
+          <w:szCs w:val="24"/>
+        </w:rPr>
+      </w:pPr>
+      <w:r>
+        <w:rPr>
+          <w:rFonts w:ascii="Times New Roman" w:hAnsi="Times New Roman" w:cs="Times New Roman"/>
+          <w:sz w:val="24"/>
+          <w:szCs w:val="24"/>
+        </w:rPr>
+        <w:t>What type of team model is used in the project (chapter 4)?</w:t>
+      </w:r>
+    </w:p>
+    <w:p>
+      <w:pPr>
+        <w:ind w:left="360"/>
+        <w:rPr>
+          <w:rFonts w:ascii="Times New Roman" w:hAnsi="Times New Roman" w:cs="Times New Roman"/>
+          <w:sz w:val="24"/>
+          <w:szCs w:val="24"/>
+        </w:rPr>
+      </w:pPr>
+      <w:r>
+        <w:rPr>
+          <w:rFonts w:ascii="Times New Roman" w:hAnsi="Times New Roman" w:cs="Times New Roman"/>
+          <w:sz w:val="24"/>
+          <w:szCs w:val="24"/>
+        </w:rPr>
+        <w:t xml:space="preserve">Paste all UML diagrams you used in the project. Some important diagram </w:t>
+      </w:r>
+      <w:proofErr w:type="gramStart"/>
+      <w:r>
+        <w:rPr>
+          <w:rFonts w:ascii="Times New Roman" w:hAnsi="Times New Roman" w:cs="Times New Roman"/>
+          <w:sz w:val="24"/>
+          <w:szCs w:val="24"/>
+        </w:rPr>
+        <w:t>are</w:t>
+      </w:r>
+      <w:proofErr w:type="gramEnd"/>
+      <w:r>
+        <w:rPr>
+          <w:rFonts w:ascii="Times New Roman" w:hAnsi="Times New Roman" w:cs="Times New Roman"/>
+          <w:sz w:val="24"/>
+          <w:szCs w:val="24"/>
+        </w:rPr>
+        <w:t xml:space="preserve"> expected to be included like architecture diagram, use case diagram, class diagram, and so forth.</w:t>
       </w:r>
     </w:p>
     <w:p>
@@ -1145,103 +1217,47 @@
       </w:pPr>
       <w:r>
         <w:rPr>
-          <w:rFonts w:ascii="Times New Roman" w:eastAsia="Times New Roman" w:hAnsi="Times New Roman" w:cs="Times New Roman"/>
-          <w:b/>
-          <w:bCs/>
-          <w:color w:val="000000"/>
-          <w:sz w:val="27"/>
-          <w:szCs w:val="27"/>
-        </w:rPr>
-        <w:t>1.2 Project Deliverables</w:t>
-      </w:r>
-    </w:p>
-    <w:p>
-      <w:pPr>
-        <w:spacing w:after="0" w:line="240" w:lineRule="auto"/>
-        <w:rPr>
-          <w:rFonts w:ascii="Times New Roman" w:eastAsia="Times New Roman" w:hAnsi="Times New Roman" w:cs="Times New Roman"/>
-          <w:sz w:val="24"/>
-          <w:szCs w:val="24"/>
-        </w:rPr>
-      </w:pPr>
-      <w:r>
-        <w:rPr>
-          <w:rFonts w:ascii="Times New Roman" w:eastAsia="Times New Roman" w:hAnsi="Times New Roman" w:cs="Times New Roman"/>
-          <w:i/>
-          <w:iCs/>
-          <w:color w:val="000080"/>
-          <w:sz w:val="24"/>
-          <w:szCs w:val="24"/>
-        </w:rPr>
-        <w:t xml:space="preserve">List </w:t>
+          <w:rFonts w:ascii="Times New Roman" w:hAnsi="Times New Roman" w:cs="Times New Roman"/>
+          <w:sz w:val="24"/>
+          <w:szCs w:val="24"/>
+        </w:rPr>
+        <w:t xml:space="preserve">Submit all artifacts you used in the project. These artifacts include source code, UML </w:t>
       </w:r>
       <w:proofErr w:type="gramStart"/>
       <w:r>
         <w:rPr>
-          <w:rFonts w:ascii="Times New Roman" w:eastAsia="Times New Roman" w:hAnsi="Times New Roman" w:cs="Times New Roman"/>
-          <w:i/>
-          <w:iCs/>
-          <w:color w:val="000080"/>
-          <w:sz w:val="24"/>
-          <w:szCs w:val="24"/>
-        </w:rPr>
-        <w:t>all of</w:t>
+          <w:rFonts w:ascii="Times New Roman" w:hAnsi="Times New Roman" w:cs="Times New Roman"/>
+          <w:sz w:val="24"/>
+          <w:szCs w:val="24"/>
+        </w:rPr>
+        <w:t xml:space="preserve">diagrams, </w:t>
+      </w:r>
+      <w:r>
+        <w:rPr>
+          <w:rFonts w:ascii="Times New Roman" w:hAnsi="Times New Roman" w:cs="Times New Roman"/>
+          <w:sz w:val="24"/>
+          <w:szCs w:val="24"/>
+        </w:rPr>
+        <w:t xml:space="preserve"> </w:t>
+      </w:r>
+      <w:bookmarkStart w:id="0" w:name="_GoBack"/>
+      <w:bookmarkEnd w:id="0"/>
+      <w:r>
+        <w:rPr>
+          <w:rFonts w:ascii="Times New Roman" w:hAnsi="Times New Roman" w:cs="Times New Roman"/>
+          <w:sz w:val="24"/>
+          <w:szCs w:val="24"/>
+        </w:rPr>
+        <w:t>SPMP</w:t>
       </w:r>
       <w:proofErr w:type="gramEnd"/>
       <w:r>
         <w:rPr>
-          <w:rFonts w:ascii="Times New Roman" w:eastAsia="Times New Roman" w:hAnsi="Times New Roman" w:cs="Times New Roman"/>
-          <w:i/>
-          <w:iCs/>
-          <w:color w:val="000080"/>
-          <w:sz w:val="24"/>
-          <w:szCs w:val="24"/>
-        </w:rPr>
-        <w:t xml:space="preserve"> the major items to be delivered to the customer (external customer, in-house user, etc.).</w:t>
-      </w:r>
-    </w:p>
-    <w:p>
-      <w:pPr>
-        <w:spacing w:before="100" w:beforeAutospacing="1" w:after="100" w:afterAutospacing="1" w:line="240" w:lineRule="auto"/>
-        <w:rPr>
-          <w:rFonts w:ascii="Times New Roman" w:eastAsia="Times New Roman" w:hAnsi="Times New Roman" w:cs="Times New Roman"/>
-          <w:color w:val="000000"/>
-          <w:sz w:val="27"/>
-          <w:szCs w:val="27"/>
-        </w:rPr>
-      </w:pPr>
-      <w:r>
-        <w:rPr>
-          <w:rFonts w:ascii="Times New Roman" w:eastAsia="Times New Roman" w:hAnsi="Times New Roman" w:cs="Times New Roman"/>
-          <w:i/>
-          <w:iCs/>
-          <w:color w:val="000080"/>
-          <w:sz w:val="24"/>
-          <w:szCs w:val="24"/>
-        </w:rPr>
-        <w:t>List the deliverables, delivery dates, delivery locations, delivery method (email, FTP, CD, etc.), and quantities necessary to satisfy the project’s requirements.</w:t>
-      </w:r>
-    </w:p>
-    <w:p>
-      <w:pPr>
-        <w:spacing w:before="100" w:beforeAutospacing="1" w:after="100" w:afterAutospacing="1" w:line="240" w:lineRule="auto"/>
-        <w:rPr>
-          <w:rFonts w:ascii="Times New Roman" w:eastAsia="Times New Roman" w:hAnsi="Times New Roman" w:cs="Times New Roman"/>
-          <w:color w:val="000000"/>
-          <w:sz w:val="27"/>
-          <w:szCs w:val="27"/>
-        </w:rPr>
-      </w:pPr>
-      <w:r>
-        <w:rPr>
-          <w:rFonts w:ascii="Times New Roman" w:eastAsia="Times New Roman" w:hAnsi="Times New Roman" w:cs="Times New Roman"/>
-          <w:i/>
-          <w:iCs/>
-          <w:color w:val="000080"/>
-          <w:sz w:val="24"/>
-          <w:szCs w:val="24"/>
-        </w:rPr>
-        <w:t>[Refer to course syllabus].</w:t>
+          <w:rFonts w:ascii="Times New Roman" w:hAnsi="Times New Roman" w:cs="Times New Roman"/>
+          <w:sz w:val="24"/>
+          <w:szCs w:val="24"/>
+        </w:rPr>
+        <w:t>, version control documentation, test cases, data storage files, and other necessary artifacts we studied in the class.</w:t>
       </w:r>
     </w:p>
     <w:p>
@@ -7171,6 +7187,100 @@
     </w:lvl>
   </w:abstractNum>
   <w:abstractNum w:abstractNumId="4" w15:restartNumberingAfterBreak="0">
+    <w:nsid w:val="59AC5B2B"/>
+    <w:multiLevelType w:val="multilevel"/>
+    <w:tmpl w:val="5F2CA28A"/>
+    <w:lvl w:ilvl="0">
+      <w:start w:val="1"/>
+      <w:numFmt w:val="decimal"/>
+      <w:lvlText w:val="%1."/>
+      <w:lvlJc w:val="left"/>
+      <w:pPr>
+        <w:ind w:left="720" w:hanging="360"/>
+      </w:pPr>
+    </w:lvl>
+    <w:lvl w:ilvl="1">
+      <w:start w:val="1"/>
+      <w:numFmt w:val="decimal"/>
+      <w:isLgl/>
+      <w:lvlText w:val="%1.%2"/>
+      <w:lvlJc w:val="left"/>
+      <w:pPr>
+        <w:ind w:left="720" w:hanging="360"/>
+      </w:pPr>
+    </w:lvl>
+    <w:lvl w:ilvl="2">
+      <w:start w:val="1"/>
+      <w:numFmt w:val="decimal"/>
+      <w:isLgl/>
+      <w:lvlText w:val="%1.%2.%3"/>
+      <w:lvlJc w:val="left"/>
+      <w:pPr>
+        <w:ind w:left="1080" w:hanging="720"/>
+      </w:pPr>
+    </w:lvl>
+    <w:lvl w:ilvl="3">
+      <w:start w:val="1"/>
+      <w:numFmt w:val="decimal"/>
+      <w:isLgl/>
+      <w:lvlText w:val="%1.%2.%3.%4"/>
+      <w:lvlJc w:val="left"/>
+      <w:pPr>
+        <w:ind w:left="1080" w:hanging="720"/>
+      </w:pPr>
+    </w:lvl>
+    <w:lvl w:ilvl="4">
+      <w:start w:val="1"/>
+      <w:numFmt w:val="decimal"/>
+      <w:isLgl/>
+      <w:lvlText w:val="%1.%2.%3.%4.%5"/>
+      <w:lvlJc w:val="left"/>
+      <w:pPr>
+        <w:ind w:left="1440" w:hanging="1080"/>
+      </w:pPr>
+    </w:lvl>
+    <w:lvl w:ilvl="5">
+      <w:start w:val="1"/>
+      <w:numFmt w:val="decimal"/>
+      <w:isLgl/>
+      <w:lvlText w:val="%1.%2.%3.%4.%5.%6"/>
+      <w:lvlJc w:val="left"/>
+      <w:pPr>
+        <w:ind w:left="1440" w:hanging="1080"/>
+      </w:pPr>
+    </w:lvl>
+    <w:lvl w:ilvl="6">
+      <w:start w:val="1"/>
+      <w:numFmt w:val="decimal"/>
+      <w:isLgl/>
+      <w:lvlText w:val="%1.%2.%3.%4.%5.%6.%7"/>
+      <w:lvlJc w:val="left"/>
+      <w:pPr>
+        <w:ind w:left="1800" w:hanging="1440"/>
+      </w:pPr>
+    </w:lvl>
+    <w:lvl w:ilvl="7">
+      <w:start w:val="1"/>
+      <w:numFmt w:val="decimal"/>
+      <w:isLgl/>
+      <w:lvlText w:val="%1.%2.%3.%4.%5.%6.%7.%8"/>
+      <w:lvlJc w:val="left"/>
+      <w:pPr>
+        <w:ind w:left="1800" w:hanging="1440"/>
+      </w:pPr>
+    </w:lvl>
+    <w:lvl w:ilvl="8">
+      <w:start w:val="1"/>
+      <w:numFmt w:val="decimal"/>
+      <w:isLgl/>
+      <w:lvlText w:val="%1.%2.%3.%4.%5.%6.%7.%8.%9"/>
+      <w:lvlJc w:val="left"/>
+      <w:pPr>
+        <w:ind w:left="2160" w:hanging="1800"/>
+      </w:pPr>
+    </w:lvl>
+  </w:abstractNum>
+  <w:abstractNum w:abstractNumId="5" w15:restartNumberingAfterBreak="0">
     <w:nsid w:val="5FF0320B"/>
     <w:multiLevelType w:val="multilevel"/>
     <w:tmpl w:val="0D3C30A2"/>
@@ -7319,7 +7429,7 @@
       </w:rPr>
     </w:lvl>
   </w:abstractNum>
-  <w:abstractNum w:abstractNumId="5" w15:restartNumberingAfterBreak="0">
+  <w:abstractNum w:abstractNumId="6" w15:restartNumberingAfterBreak="0">
     <w:nsid w:val="65A65684"/>
     <w:multiLevelType w:val="multilevel"/>
     <w:tmpl w:val="951E155A"/>
@@ -7468,7 +7578,7 @@
       </w:rPr>
     </w:lvl>
   </w:abstractNum>
-  <w:abstractNum w:abstractNumId="6" w15:restartNumberingAfterBreak="0">
+  <w:abstractNum w:abstractNumId="7" w15:restartNumberingAfterBreak="0">
     <w:nsid w:val="770B3625"/>
     <w:multiLevelType w:val="multilevel"/>
     <w:tmpl w:val="B9D0EFBA"/>
@@ -7618,7 +7728,7 @@
     </w:lvl>
   </w:abstractNum>
   <w:num w:numId="1">
-    <w:abstractNumId w:val="5"/>
+    <w:abstractNumId w:val="6"/>
   </w:num>
   <w:num w:numId="2">
     <w:abstractNumId w:val="1"/>
@@ -7630,13 +7740,43 @@
     <w:abstractNumId w:val="2"/>
   </w:num>
   <w:num w:numId="5">
-    <w:abstractNumId w:val="6"/>
+    <w:abstractNumId w:val="7"/>
   </w:num>
   <w:num w:numId="6">
     <w:abstractNumId w:val="0"/>
   </w:num>
   <w:num w:numId="7">
+    <w:abstractNumId w:val="5"/>
+  </w:num>
+  <w:num w:numId="8">
     <w:abstractNumId w:val="4"/>
+    <w:lvlOverride w:ilvl="0">
+      <w:startOverride w:val="1"/>
+    </w:lvlOverride>
+    <w:lvlOverride w:ilvl="1">
+      <w:startOverride w:val="1"/>
+    </w:lvlOverride>
+    <w:lvlOverride w:ilvl="2">
+      <w:startOverride w:val="1"/>
+    </w:lvlOverride>
+    <w:lvlOverride w:ilvl="3">
+      <w:startOverride w:val="1"/>
+    </w:lvlOverride>
+    <w:lvlOverride w:ilvl="4">
+      <w:startOverride w:val="1"/>
+    </w:lvlOverride>
+    <w:lvlOverride w:ilvl="5">
+      <w:startOverride w:val="1"/>
+    </w:lvlOverride>
+    <w:lvlOverride w:ilvl="6">
+      <w:startOverride w:val="1"/>
+    </w:lvlOverride>
+    <w:lvlOverride w:ilvl="7">
+      <w:startOverride w:val="1"/>
+    </w:lvlOverride>
+    <w:lvlOverride w:ilvl="8">
+      <w:startOverride w:val="1"/>
+    </w:lvlOverride>
   </w:num>
 </w:numbering>
 </file>
@@ -8042,6 +8182,7 @@
   <w:style w:type="character" w:default="1" w:styleId="DefaultParagraphFont">
     <w:name w:val="Default Paragraph Font"/>
     <w:uiPriority w:val="1"/>
+    <w:semiHidden/>
     <w:unhideWhenUsed/>
   </w:style>
   <w:style w:type="table" w:default="1" w:styleId="TableNormal">
@@ -8064,6 +8205,22 @@
     <w:uiPriority w:val="99"/>
     <w:semiHidden/>
     <w:unhideWhenUsed/>
+  </w:style>
+  <w:style w:type="paragraph" w:styleId="ListParagraph">
+    <w:name w:val="List Paragraph"/>
+    <w:basedOn w:val="Normal"/>
+    <w:uiPriority w:val="34"/>
+    <w:qFormat/>
+    <w:rsid w:val="00CD493F"/>
+    <w:pPr>
+      <w:spacing w:line="256" w:lineRule="auto"/>
+      <w:ind w:left="720"/>
+      <w:contextualSpacing/>
+    </w:pPr>
+    <w:rPr>
+      <w:rFonts w:eastAsiaTheme="minorEastAsia"/>
+      <w:lang w:eastAsia="zh-CN"/>
+    </w:rPr>
   </w:style>
 </w:styles>
 </file>

</xml_diff>